<commit_message>
Ispravke nakon FR faze: PZ, SSU za admina, guest i novog seta reci. Promena prototipa da prikazuje greske i alert/confirm prilikom akcija.
Change-Id: I3fadce45c44c261e7e2aac86cb06541d0d090d37
</commit_message>
<xml_diff>
--- a/Dokumentacija/Faza 2 - SSU i Prototip/SSU/Imposters_Inc_Codenames_Online_SSU_Admin_page_Brisanje_v1_0.docx
+++ b/Dokumentacija/Faza 2 - SSU i Prototip/SSU/Imposters_Inc_Codenames_Online_SSU_Admin_page_Brisanje_v1_0.docx
@@ -132,7 +132,6 @@
           <w:rFonts w:ascii="Georgia" w:hAnsi="Georgia"/>
           <w:b/>
           <w:sz w:val="32"/>
-          <w:lang w:val="sr-Latn-RS"/>
         </w:rPr>
       </w:pPr>
       <w:r>
@@ -144,14 +143,16 @@
         </w:rPr>
         <w:t xml:space="preserve">Specifikacija scenarija upotrebe funkcionalnosti </w:t>
       </w:r>
+      <w:proofErr w:type="spellStart"/>
       <w:r>
         <w:rPr>
           <w:rFonts w:ascii="Georgia" w:hAnsi="Georgia"/>
           <w:b/>
           <w:sz w:val="32"/>
         </w:rPr>
-        <w:t>Administratorska stranica</w:t>
-      </w:r>
+        <w:t>Administratorska</w:t>
+      </w:r>
+      <w:proofErr w:type="spellEnd"/>
       <w:r>
         <w:rPr>
           <w:rFonts w:ascii="Georgia" w:hAnsi="Georgia"/>
@@ -160,20 +161,21 @@
         </w:rPr>
         <w:t xml:space="preserve"> </w:t>
       </w:r>
+      <w:proofErr w:type="spellStart"/>
       <w:r>
         <w:rPr>
           <w:rFonts w:ascii="Georgia" w:hAnsi="Georgia"/>
           <w:b/>
           <w:sz w:val="32"/>
         </w:rPr>
-        <w:t>–</w:t>
-      </w:r>
+        <w:t>stranica</w:t>
+      </w:r>
+      <w:proofErr w:type="spellEnd"/>
       <w:r>
         <w:rPr>
           <w:rFonts w:ascii="Georgia" w:hAnsi="Georgia"/>
           <w:b/>
           <w:sz w:val="32"/>
-          <w:lang w:val="sr-Latn-RS"/>
         </w:rPr>
         <w:t xml:space="preserve"> </w:t>
       </w:r>
@@ -182,9 +184,8 @@
           <w:rFonts w:ascii="Georgia" w:hAnsi="Georgia"/>
           <w:b/>
           <w:sz w:val="32"/>
-          <w:lang w:val="sr-Latn-RS"/>
-        </w:rPr>
-        <w:t>Promena</w:t>
+        </w:rPr>
+        <w:t>–</w:t>
       </w:r>
       <w:r>
         <w:rPr>
@@ -193,18 +194,17 @@
           <w:sz w:val="32"/>
           <w:lang w:val="sr-Latn-RS"/>
         </w:rPr>
-        <w:t xml:space="preserve"> seta reči</w:t>
-      </w:r>
-    </w:p>
-    <w:p>
-      <w:pPr>
-        <w:jc w:val="center"/>
+        <w:t xml:space="preserve"> </w:t>
+      </w:r>
+      <w:r>
         <w:rPr>
           <w:rFonts w:ascii="Georgia" w:hAnsi="Georgia"/>
           <w:b/>
           <w:sz w:val="32"/>
-        </w:rPr>
-      </w:pPr>
+          <w:lang w:val="sr-Latn-RS"/>
+        </w:rPr>
+        <w:t>Brisanje reči iz seta</w:t>
+      </w:r>
     </w:p>
     <w:p>
       <w:pPr>
@@ -311,6 +311,16 @@
         <w:jc w:val="center"/>
         <w:rPr>
           <w:rFonts w:ascii="Georgia" w:hAnsi="Georgia"/>
+          <w:b/>
+          <w:sz w:val="32"/>
+        </w:rPr>
+      </w:pPr>
+    </w:p>
+    <w:p>
+      <w:pPr>
+        <w:jc w:val="center"/>
+        <w:rPr>
+          <w:rFonts w:ascii="Georgia" w:hAnsi="Georgia"/>
           <w:sz w:val="24"/>
           <w:lang w:val="sr-Latn-RS"/>
         </w:rPr>
@@ -346,6 +356,7 @@
           <w:sz w:val="32"/>
         </w:rPr>
       </w:pPr>
+      <w:proofErr w:type="spellStart"/>
       <w:r>
         <w:rPr>
           <w:rFonts w:ascii="Georgia" w:hAnsi="Georgia"/>
@@ -353,8 +364,27 @@
           <w:sz w:val="32"/>
         </w:rPr>
         <w:lastRenderedPageBreak/>
-        <w:t>Istorija izmena</w:t>
-      </w:r>
+        <w:t>Istorija</w:t>
+      </w:r>
+      <w:proofErr w:type="spellEnd"/>
+      <w:r>
+        <w:rPr>
+          <w:rFonts w:ascii="Georgia" w:hAnsi="Georgia"/>
+          <w:b/>
+          <w:sz w:val="32"/>
+        </w:rPr>
+        <w:t xml:space="preserve"> </w:t>
+      </w:r>
+      <w:proofErr w:type="spellStart"/>
+      <w:r>
+        <w:rPr>
+          <w:rFonts w:ascii="Georgia" w:hAnsi="Georgia"/>
+          <w:b/>
+          <w:sz w:val="32"/>
+        </w:rPr>
+        <w:t>izmena</w:t>
+      </w:r>
+      <w:proofErr w:type="spellEnd"/>
     </w:p>
     <w:tbl>
       <w:tblPr>
@@ -405,12 +435,14 @@
                 <w:b/>
               </w:rPr>
             </w:pPr>
+            <w:proofErr w:type="spellStart"/>
             <w:r>
               <w:rPr>
                 <w:b/>
               </w:rPr>
               <w:t>Verzija</w:t>
             </w:r>
+            <w:proofErr w:type="spellEnd"/>
           </w:p>
         </w:tc>
         <w:tc>
@@ -425,12 +457,28 @@
                 <w:b/>
               </w:rPr>
             </w:pPr>
+            <w:proofErr w:type="spellStart"/>
             <w:r>
               <w:rPr>
                 <w:b/>
               </w:rPr>
-              <w:t>Kratak opis</w:t>
+              <w:t>Kratak</w:t>
             </w:r>
+            <w:proofErr w:type="spellEnd"/>
+            <w:r>
+              <w:rPr>
+                <w:b/>
+              </w:rPr>
+              <w:t xml:space="preserve"> </w:t>
+            </w:r>
+            <w:proofErr w:type="spellStart"/>
+            <w:r>
+              <w:rPr>
+                <w:b/>
+              </w:rPr>
+              <w:t>opis</w:t>
+            </w:r>
+            <w:proofErr w:type="spellEnd"/>
           </w:p>
         </w:tc>
         <w:tc>
@@ -445,12 +493,14 @@
                 <w:b/>
               </w:rPr>
             </w:pPr>
+            <w:proofErr w:type="spellStart"/>
             <w:r>
               <w:rPr>
                 <w:b/>
               </w:rPr>
               <w:t>Autor</w:t>
             </w:r>
+            <w:proofErr w:type="spellEnd"/>
           </w:p>
         </w:tc>
       </w:tr>
@@ -486,8 +536,66 @@
             <w:vAlign w:val="center"/>
           </w:tcPr>
           <w:p>
+            <w:proofErr w:type="spellStart"/>
             <w:r>
-              <w:t>Inicijalna verzija</w:t>
+              <w:t>Inicijalna</w:t>
+            </w:r>
+            <w:proofErr w:type="spellEnd"/>
+            <w:r>
+              <w:t xml:space="preserve"> </w:t>
+            </w:r>
+            <w:proofErr w:type="spellStart"/>
+            <w:r>
+              <w:t>verzija</w:t>
+            </w:r>
+            <w:proofErr w:type="spellEnd"/>
+          </w:p>
+        </w:tc>
+        <w:tc>
+          <w:tcPr>
+            <w:tcW w:w="2338" w:type="dxa"/>
+            <w:vAlign w:val="center"/>
+          </w:tcPr>
+          <w:p>
+            <w:proofErr w:type="spellStart"/>
+            <w:r>
+              <w:t>Đorđe</w:t>
+            </w:r>
+            <w:proofErr w:type="spellEnd"/>
+            <w:r>
+              <w:t xml:space="preserve"> </w:t>
+            </w:r>
+            <w:proofErr w:type="spellStart"/>
+            <w:r>
+              <w:t>Vuković</w:t>
+            </w:r>
+            <w:proofErr w:type="spellEnd"/>
+          </w:p>
+        </w:tc>
+      </w:tr>
+      <w:tr>
+        <w:trPr>
+          <w:jc w:val="center"/>
+        </w:trPr>
+        <w:tc>
+          <w:tcPr>
+            <w:tcW w:w="2337" w:type="dxa"/>
+            <w:vAlign w:val="center"/>
+          </w:tcPr>
+          <w:p>
+            <w:r>
+              <w:t>30.3.2024.</w:t>
+            </w:r>
+          </w:p>
+        </w:tc>
+        <w:tc>
+          <w:tcPr>
+            <w:tcW w:w="2337" w:type="dxa"/>
+            <w:vAlign w:val="center"/>
+          </w:tcPr>
+          <w:p>
+            <w:r>
+              <w:t>1.1</w:t>
             </w:r>
           </w:p>
         </w:tc>
@@ -497,7 +605,34 @@
             <w:vAlign w:val="center"/>
           </w:tcPr>
           <w:p>
+            <w:pPr>
+              <w:rPr>
+                <w:lang w:val="sr-Latn-RS"/>
+              </w:rPr>
+            </w:pPr>
             <w:r>
+              <w:rPr>
+                <w:lang w:val="sr-Latn-RS"/>
+              </w:rPr>
+              <w:t>Pravopisne promene nakon Formal Review Faze</w:t>
+            </w:r>
+          </w:p>
+        </w:tc>
+        <w:tc>
+          <w:tcPr>
+            <w:tcW w:w="2338" w:type="dxa"/>
+            <w:vAlign w:val="center"/>
+          </w:tcPr>
+          <w:p>
+            <w:pPr>
+              <w:rPr>
+                <w:lang w:val="sr-Latn-RS"/>
+              </w:rPr>
+            </w:pPr>
+            <w:r>
+              <w:rPr>
+                <w:lang w:val="sr-Latn-RS"/>
+              </w:rPr>
               <w:t>Đorđe Vuković</w:t>
             </w:r>
           </w:p>
@@ -569,39 +704,6 @@
           <w:p/>
         </w:tc>
       </w:tr>
-      <w:tr>
-        <w:trPr>
-          <w:jc w:val="center"/>
-        </w:trPr>
-        <w:tc>
-          <w:tcPr>
-            <w:tcW w:w="2337" w:type="dxa"/>
-            <w:vAlign w:val="center"/>
-          </w:tcPr>
-          <w:p/>
-        </w:tc>
-        <w:tc>
-          <w:tcPr>
-            <w:tcW w:w="2337" w:type="dxa"/>
-            <w:vAlign w:val="center"/>
-          </w:tcPr>
-          <w:p/>
-        </w:tc>
-        <w:tc>
-          <w:tcPr>
-            <w:tcW w:w="2338" w:type="dxa"/>
-            <w:vAlign w:val="center"/>
-          </w:tcPr>
-          <w:p/>
-        </w:tc>
-        <w:tc>
-          <w:tcPr>
-            <w:tcW w:w="2338" w:type="dxa"/>
-            <w:vAlign w:val="center"/>
-          </w:tcPr>
-          <w:p/>
-        </w:tc>
-      </w:tr>
     </w:tbl>
     <w:p/>
     <w:p>
@@ -618,6 +720,7 @@
           <w:sz w:val="28"/>
         </w:rPr>
       </w:pPr>
+      <w:proofErr w:type="spellStart"/>
       <w:r>
         <w:rPr>
           <w:rFonts w:ascii="Georgia" w:hAnsi="Georgia"/>
@@ -627,6 +730,7 @@
         <w:lastRenderedPageBreak/>
         <w:t>Sadržaj</w:t>
       </w:r>
+      <w:proofErr w:type="spellEnd"/>
     </w:p>
     <w:p>
       <w:pPr>
@@ -1918,8 +2022,133 @@
       <w:pPr>
         <w:pStyle w:val="PSINormal"/>
       </w:pPr>
-      <w:r>
-        <w:t>Prethodno prijavljen admin biva poslat na ovu stranicu radi uređivanja setova reči i određivanje aktivnog seta za igru.</w:t>
+      <w:proofErr w:type="spellStart"/>
+      <w:r>
+        <w:t>Prethodno</w:t>
+      </w:r>
+      <w:proofErr w:type="spellEnd"/>
+      <w:r>
+        <w:t xml:space="preserve"> </w:t>
+      </w:r>
+      <w:proofErr w:type="spellStart"/>
+      <w:r>
+        <w:t>prijavljen</w:t>
+      </w:r>
+      <w:proofErr w:type="spellEnd"/>
+      <w:r>
+        <w:t xml:space="preserve"> admin </w:t>
+      </w:r>
+      <w:proofErr w:type="spellStart"/>
+      <w:r>
+        <w:t>biva</w:t>
+      </w:r>
+      <w:proofErr w:type="spellEnd"/>
+      <w:r>
+        <w:t xml:space="preserve"> </w:t>
+      </w:r>
+      <w:proofErr w:type="spellStart"/>
+      <w:r>
+        <w:t>poslat</w:t>
+      </w:r>
+      <w:proofErr w:type="spellEnd"/>
+      <w:r>
+        <w:t xml:space="preserve"> </w:t>
+      </w:r>
+      <w:proofErr w:type="spellStart"/>
+      <w:r>
+        <w:t>na</w:t>
+      </w:r>
+      <w:proofErr w:type="spellEnd"/>
+      <w:r>
+        <w:t xml:space="preserve"> </w:t>
+      </w:r>
+      <w:proofErr w:type="spellStart"/>
+      <w:r>
+        <w:t>ovu</w:t>
+      </w:r>
+      <w:proofErr w:type="spellEnd"/>
+      <w:r>
+        <w:t xml:space="preserve"> </w:t>
+      </w:r>
+      <w:proofErr w:type="spellStart"/>
+      <w:r>
+        <w:t>stranicu</w:t>
+      </w:r>
+      <w:proofErr w:type="spellEnd"/>
+      <w:r>
+        <w:t xml:space="preserve"> </w:t>
+      </w:r>
+      <w:proofErr w:type="spellStart"/>
+      <w:r>
+        <w:t>radi</w:t>
+      </w:r>
+      <w:proofErr w:type="spellEnd"/>
+      <w:r>
+        <w:t xml:space="preserve"> </w:t>
+      </w:r>
+      <w:proofErr w:type="spellStart"/>
+      <w:r>
+        <w:t>uređivanja</w:t>
+      </w:r>
+      <w:proofErr w:type="spellEnd"/>
+      <w:r>
+        <w:t xml:space="preserve"> </w:t>
+      </w:r>
+      <w:proofErr w:type="spellStart"/>
+      <w:r>
+        <w:t>setova</w:t>
+      </w:r>
+      <w:proofErr w:type="spellEnd"/>
+      <w:r>
+        <w:t xml:space="preserve"> </w:t>
+      </w:r>
+      <w:proofErr w:type="spellStart"/>
+      <w:r>
+        <w:t>reči</w:t>
+      </w:r>
+      <w:proofErr w:type="spellEnd"/>
+      <w:r>
+        <w:t xml:space="preserve"> </w:t>
+      </w:r>
+      <w:proofErr w:type="spellStart"/>
+      <w:r>
+        <w:t>i</w:t>
+      </w:r>
+      <w:proofErr w:type="spellEnd"/>
+      <w:r>
+        <w:t xml:space="preserve"> </w:t>
+      </w:r>
+      <w:proofErr w:type="spellStart"/>
+      <w:r>
+        <w:t>određivanje</w:t>
+      </w:r>
+      <w:proofErr w:type="spellEnd"/>
+      <w:r>
+        <w:t xml:space="preserve"> </w:t>
+      </w:r>
+      <w:proofErr w:type="spellStart"/>
+      <w:r>
+        <w:t>aktivnog</w:t>
+      </w:r>
+      <w:proofErr w:type="spellEnd"/>
+      <w:r>
+        <w:t xml:space="preserve"> seta </w:t>
+      </w:r>
+      <w:proofErr w:type="spellStart"/>
+      <w:r>
+        <w:t>za</w:t>
+      </w:r>
+      <w:proofErr w:type="spellEnd"/>
+      <w:r>
+        <w:t xml:space="preserve"> </w:t>
+      </w:r>
+      <w:proofErr w:type="spellStart"/>
+      <w:r>
+        <w:t>igru</w:t>
+      </w:r>
+      <w:proofErr w:type="spellEnd"/>
+      <w:r>
+        <w:t>.</w:t>
       </w:r>
     </w:p>
     <w:p>
@@ -1928,11 +2157,45 @@
       </w:pPr>
       <w:bookmarkStart w:id="4" w:name="_Toc160478927"/>
       <w:bookmarkStart w:id="5" w:name="_Toc160733727"/>
-      <w:r>
-        <w:t>Namena dokumenta i ciljne grupe</w:t>
+      <w:proofErr w:type="spellStart"/>
+      <w:r>
+        <w:t>Namena</w:t>
+      </w:r>
+      <w:proofErr w:type="spellEnd"/>
+      <w:r>
+        <w:t xml:space="preserve"> </w:t>
+      </w:r>
+      <w:proofErr w:type="spellStart"/>
+      <w:r>
+        <w:t>dokumenta</w:t>
+      </w:r>
+      <w:proofErr w:type="spellEnd"/>
+      <w:r>
+        <w:t xml:space="preserve"> </w:t>
+      </w:r>
+      <w:proofErr w:type="spellStart"/>
+      <w:r>
+        <w:t>i</w:t>
+      </w:r>
+      <w:proofErr w:type="spellEnd"/>
+      <w:r>
+        <w:t xml:space="preserve"> </w:t>
+      </w:r>
+      <w:proofErr w:type="spellStart"/>
+      <w:r>
+        <w:t>ciljne</w:t>
+      </w:r>
+      <w:proofErr w:type="spellEnd"/>
+      <w:r>
+        <w:t xml:space="preserve"> </w:t>
+      </w:r>
+      <w:proofErr w:type="spellStart"/>
+      <w:r>
+        <w:t>grupe</w:t>
       </w:r>
       <w:bookmarkEnd w:id="4"/>
       <w:bookmarkEnd w:id="5"/>
+      <w:proofErr w:type="spellEnd"/>
       <w:r>
         <w:t xml:space="preserve"> </w:t>
       </w:r>
@@ -1941,9 +2204,91 @@
       <w:pPr>
         <w:pStyle w:val="PSINormal"/>
       </w:pPr>
-      <w:r>
-        <w:t>Dokument će koristiti svi članovi projektnog tima u razvoju projekta i testiranju</w:t>
-      </w:r>
+      <w:proofErr w:type="spellStart"/>
+      <w:r>
+        <w:t>Dokument</w:t>
+      </w:r>
+      <w:proofErr w:type="spellEnd"/>
+      <w:r>
+        <w:t xml:space="preserve"> </w:t>
+      </w:r>
+      <w:proofErr w:type="spellStart"/>
+      <w:r>
+        <w:t>će</w:t>
+      </w:r>
+      <w:proofErr w:type="spellEnd"/>
+      <w:r>
+        <w:t xml:space="preserve"> </w:t>
+      </w:r>
+      <w:proofErr w:type="spellStart"/>
+      <w:r>
+        <w:t>koristiti</w:t>
+      </w:r>
+      <w:proofErr w:type="spellEnd"/>
+      <w:r>
+        <w:t xml:space="preserve"> </w:t>
+      </w:r>
+      <w:proofErr w:type="spellStart"/>
+      <w:r>
+        <w:t>svi</w:t>
+      </w:r>
+      <w:proofErr w:type="spellEnd"/>
+      <w:r>
+        <w:t xml:space="preserve"> </w:t>
+      </w:r>
+      <w:proofErr w:type="spellStart"/>
+      <w:r>
+        <w:t>članovi</w:t>
+      </w:r>
+      <w:proofErr w:type="spellEnd"/>
+      <w:r>
+        <w:t xml:space="preserve"> </w:t>
+      </w:r>
+      <w:proofErr w:type="spellStart"/>
+      <w:r>
+        <w:t>projektnog</w:t>
+      </w:r>
+      <w:proofErr w:type="spellEnd"/>
+      <w:r>
+        <w:t xml:space="preserve"> </w:t>
+      </w:r>
+      <w:proofErr w:type="spellStart"/>
+      <w:r>
+        <w:t>tima</w:t>
+      </w:r>
+      <w:proofErr w:type="spellEnd"/>
+      <w:r>
+        <w:t xml:space="preserve"> u </w:t>
+      </w:r>
+      <w:proofErr w:type="spellStart"/>
+      <w:r>
+        <w:t>razvoju</w:t>
+      </w:r>
+      <w:proofErr w:type="spellEnd"/>
+      <w:r>
+        <w:t xml:space="preserve"> </w:t>
+      </w:r>
+      <w:proofErr w:type="spellStart"/>
+      <w:r>
+        <w:t>projekta</w:t>
+      </w:r>
+      <w:proofErr w:type="spellEnd"/>
+      <w:r>
+        <w:t xml:space="preserve"> </w:t>
+      </w:r>
+      <w:proofErr w:type="spellStart"/>
+      <w:r>
+        <w:t>i</w:t>
+      </w:r>
+      <w:proofErr w:type="spellEnd"/>
+      <w:r>
+        <w:t xml:space="preserve"> </w:t>
+      </w:r>
+      <w:proofErr w:type="spellStart"/>
+      <w:r>
+        <w:t>testiranju</w:t>
+      </w:r>
+      <w:proofErr w:type="spellEnd"/>
       <w:r>
         <w:t>.</w:t>
       </w:r>
@@ -2323,8 +2668,365 @@
       <w:pPr>
         <w:pStyle w:val="PSINormal"/>
       </w:pPr>
-      <w:r>
-        <w:t>Nakon što se u formu za logovanje, sa ispravnim i unikatnim kredencijalima uloguje admin, otvara mu se stranica za upravljanje sajtom. Na njoj ima uvid u korisnički kreirane setove reči. Tom prilikom ima pravo da obriše ceo set ili da izbaci određene reči iz seta. Takođe, ima pravo i da napravi svoj set. Administrator bira koji je današnji set reči za igru.</w:t>
+      <w:proofErr w:type="spellStart"/>
+      <w:r>
+        <w:t>Nakon</w:t>
+      </w:r>
+      <w:proofErr w:type="spellEnd"/>
+      <w:r>
+        <w:t xml:space="preserve"> </w:t>
+      </w:r>
+      <w:proofErr w:type="spellStart"/>
+      <w:r>
+        <w:t>što</w:t>
+      </w:r>
+      <w:proofErr w:type="spellEnd"/>
+      <w:r>
+        <w:t xml:space="preserve"> se u </w:t>
+      </w:r>
+      <w:proofErr w:type="spellStart"/>
+      <w:r>
+        <w:t>formu</w:t>
+      </w:r>
+      <w:proofErr w:type="spellEnd"/>
+      <w:r>
+        <w:t xml:space="preserve"> </w:t>
+      </w:r>
+      <w:proofErr w:type="spellStart"/>
+      <w:r>
+        <w:t>za</w:t>
+      </w:r>
+      <w:proofErr w:type="spellEnd"/>
+      <w:r>
+        <w:t xml:space="preserve"> </w:t>
+      </w:r>
+      <w:proofErr w:type="spellStart"/>
+      <w:r>
+        <w:t>logovanje</w:t>
+      </w:r>
+      <w:proofErr w:type="spellEnd"/>
+      <w:r>
+        <w:t xml:space="preserve">, </w:t>
+      </w:r>
+      <w:proofErr w:type="spellStart"/>
+      <w:r>
+        <w:t>sa</w:t>
+      </w:r>
+      <w:proofErr w:type="spellEnd"/>
+      <w:r>
+        <w:t xml:space="preserve"> </w:t>
+      </w:r>
+      <w:proofErr w:type="spellStart"/>
+      <w:r>
+        <w:t>ispravnim</w:t>
+      </w:r>
+      <w:proofErr w:type="spellEnd"/>
+      <w:r>
+        <w:t xml:space="preserve"> </w:t>
+      </w:r>
+      <w:proofErr w:type="spellStart"/>
+      <w:r>
+        <w:t>i</w:t>
+      </w:r>
+      <w:proofErr w:type="spellEnd"/>
+      <w:r>
+        <w:t xml:space="preserve"> </w:t>
+      </w:r>
+      <w:proofErr w:type="spellStart"/>
+      <w:r>
+        <w:t>unikatnim</w:t>
+      </w:r>
+      <w:proofErr w:type="spellEnd"/>
+      <w:r>
+        <w:t xml:space="preserve"> </w:t>
+      </w:r>
+      <w:proofErr w:type="spellStart"/>
+      <w:r>
+        <w:t>kredencijalima</w:t>
+      </w:r>
+      <w:proofErr w:type="spellEnd"/>
+      <w:r>
+        <w:t xml:space="preserve"> </w:t>
+      </w:r>
+      <w:proofErr w:type="spellStart"/>
+      <w:r>
+        <w:t>uloguje</w:t>
+      </w:r>
+      <w:proofErr w:type="spellEnd"/>
+      <w:r>
+        <w:t xml:space="preserve"> admin, </w:t>
+      </w:r>
+      <w:proofErr w:type="spellStart"/>
+      <w:r>
+        <w:t>otvara</w:t>
+      </w:r>
+      <w:proofErr w:type="spellEnd"/>
+      <w:r>
+        <w:t xml:space="preserve"> mu se </w:t>
+      </w:r>
+      <w:proofErr w:type="spellStart"/>
+      <w:r>
+        <w:t>stranica</w:t>
+      </w:r>
+      <w:proofErr w:type="spellEnd"/>
+      <w:r>
+        <w:t xml:space="preserve"> </w:t>
+      </w:r>
+      <w:proofErr w:type="spellStart"/>
+      <w:r>
+        <w:t>za</w:t>
+      </w:r>
+      <w:proofErr w:type="spellEnd"/>
+      <w:r>
+        <w:t xml:space="preserve"> </w:t>
+      </w:r>
+      <w:proofErr w:type="spellStart"/>
+      <w:r>
+        <w:t>upravljanje</w:t>
+      </w:r>
+      <w:proofErr w:type="spellEnd"/>
+      <w:r>
+        <w:t xml:space="preserve"> </w:t>
+      </w:r>
+      <w:proofErr w:type="spellStart"/>
+      <w:r>
+        <w:t>sajtom</w:t>
+      </w:r>
+      <w:proofErr w:type="spellEnd"/>
+      <w:r>
+        <w:t xml:space="preserve">. Na </w:t>
+      </w:r>
+      <w:proofErr w:type="spellStart"/>
+      <w:r>
+        <w:t>njoj</w:t>
+      </w:r>
+      <w:proofErr w:type="spellEnd"/>
+      <w:r>
+        <w:t xml:space="preserve"> </w:t>
+      </w:r>
+      <w:proofErr w:type="spellStart"/>
+      <w:r>
+        <w:t>ima</w:t>
+      </w:r>
+      <w:proofErr w:type="spellEnd"/>
+      <w:r>
+        <w:t xml:space="preserve"> </w:t>
+      </w:r>
+      <w:proofErr w:type="spellStart"/>
+      <w:r>
+        <w:t>uvid</w:t>
+      </w:r>
+      <w:proofErr w:type="spellEnd"/>
+      <w:r>
+        <w:t xml:space="preserve"> u </w:t>
+      </w:r>
+      <w:proofErr w:type="spellStart"/>
+      <w:r>
+        <w:t>korisnički</w:t>
+      </w:r>
+      <w:proofErr w:type="spellEnd"/>
+      <w:r>
+        <w:t xml:space="preserve"> </w:t>
+      </w:r>
+      <w:proofErr w:type="spellStart"/>
+      <w:r>
+        <w:t>kreirane</w:t>
+      </w:r>
+      <w:proofErr w:type="spellEnd"/>
+      <w:r>
+        <w:t xml:space="preserve"> </w:t>
+      </w:r>
+      <w:proofErr w:type="spellStart"/>
+      <w:r>
+        <w:t>setove</w:t>
+      </w:r>
+      <w:proofErr w:type="spellEnd"/>
+      <w:r>
+        <w:t xml:space="preserve"> </w:t>
+      </w:r>
+      <w:proofErr w:type="spellStart"/>
+      <w:r>
+        <w:t>reči</w:t>
+      </w:r>
+      <w:proofErr w:type="spellEnd"/>
+      <w:r>
+        <w:t xml:space="preserve">. Tom </w:t>
+      </w:r>
+      <w:proofErr w:type="spellStart"/>
+      <w:r>
+        <w:t>prilikom</w:t>
+      </w:r>
+      <w:proofErr w:type="spellEnd"/>
+      <w:r>
+        <w:t xml:space="preserve"> </w:t>
+      </w:r>
+      <w:proofErr w:type="spellStart"/>
+      <w:r>
+        <w:t>ima</w:t>
+      </w:r>
+      <w:proofErr w:type="spellEnd"/>
+      <w:r>
+        <w:t xml:space="preserve"> </w:t>
+      </w:r>
+      <w:proofErr w:type="spellStart"/>
+      <w:r>
+        <w:t>pravo</w:t>
+      </w:r>
+      <w:proofErr w:type="spellEnd"/>
+      <w:r>
+        <w:t xml:space="preserve"> da </w:t>
+      </w:r>
+      <w:proofErr w:type="spellStart"/>
+      <w:r>
+        <w:t>obriše</w:t>
+      </w:r>
+      <w:proofErr w:type="spellEnd"/>
+      <w:r>
+        <w:t xml:space="preserve"> </w:t>
+      </w:r>
+      <w:proofErr w:type="spellStart"/>
+      <w:r>
+        <w:t>ceo</w:t>
+      </w:r>
+      <w:proofErr w:type="spellEnd"/>
+      <w:r>
+        <w:t xml:space="preserve"> set </w:t>
+      </w:r>
+      <w:proofErr w:type="spellStart"/>
+      <w:r>
+        <w:t>ili</w:t>
+      </w:r>
+      <w:proofErr w:type="spellEnd"/>
+      <w:r>
+        <w:t xml:space="preserve"> da </w:t>
+      </w:r>
+      <w:proofErr w:type="spellStart"/>
+      <w:r>
+        <w:t>izbaci</w:t>
+      </w:r>
+      <w:proofErr w:type="spellEnd"/>
+      <w:r>
+        <w:t xml:space="preserve"> </w:t>
+      </w:r>
+      <w:proofErr w:type="spellStart"/>
+      <w:r>
+        <w:t>određene</w:t>
+      </w:r>
+      <w:proofErr w:type="spellEnd"/>
+      <w:r>
+        <w:t xml:space="preserve"> </w:t>
+      </w:r>
+      <w:proofErr w:type="spellStart"/>
+      <w:r>
+        <w:t>reči</w:t>
+      </w:r>
+      <w:proofErr w:type="spellEnd"/>
+      <w:r>
+        <w:t xml:space="preserve"> </w:t>
+      </w:r>
+      <w:proofErr w:type="spellStart"/>
+      <w:r>
+        <w:t>iz</w:t>
+      </w:r>
+      <w:proofErr w:type="spellEnd"/>
+      <w:r>
+        <w:t xml:space="preserve"> seta. </w:t>
+      </w:r>
+      <w:proofErr w:type="spellStart"/>
+      <w:r>
+        <w:t>Takođe</w:t>
+      </w:r>
+      <w:proofErr w:type="spellEnd"/>
+      <w:r>
+        <w:t xml:space="preserve">, </w:t>
+      </w:r>
+      <w:proofErr w:type="spellStart"/>
+      <w:r>
+        <w:t>ima</w:t>
+      </w:r>
+      <w:proofErr w:type="spellEnd"/>
+      <w:r>
+        <w:t xml:space="preserve"> </w:t>
+      </w:r>
+      <w:proofErr w:type="spellStart"/>
+      <w:r>
+        <w:t>pravo</w:t>
+      </w:r>
+      <w:proofErr w:type="spellEnd"/>
+      <w:r>
+        <w:t xml:space="preserve"> </w:t>
+      </w:r>
+      <w:proofErr w:type="spellStart"/>
+      <w:r>
+        <w:t>i</w:t>
+      </w:r>
+      <w:proofErr w:type="spellEnd"/>
+      <w:r>
+        <w:t xml:space="preserve"> da </w:t>
+      </w:r>
+      <w:proofErr w:type="spellStart"/>
+      <w:r>
+        <w:t>napravi</w:t>
+      </w:r>
+      <w:proofErr w:type="spellEnd"/>
+      <w:r>
+        <w:t xml:space="preserve"> </w:t>
+      </w:r>
+      <w:proofErr w:type="spellStart"/>
+      <w:r>
+        <w:t>svoj</w:t>
+      </w:r>
+      <w:proofErr w:type="spellEnd"/>
+      <w:r>
+        <w:t xml:space="preserve"> set. Administrator </w:t>
+      </w:r>
+      <w:proofErr w:type="spellStart"/>
+      <w:r>
+        <w:t>bira</w:t>
+      </w:r>
+      <w:proofErr w:type="spellEnd"/>
+      <w:r>
+        <w:t xml:space="preserve"> </w:t>
+      </w:r>
+      <w:proofErr w:type="spellStart"/>
+      <w:r>
+        <w:t>koji</w:t>
+      </w:r>
+      <w:proofErr w:type="spellEnd"/>
+      <w:r>
+        <w:t xml:space="preserve"> je </w:t>
+      </w:r>
+      <w:proofErr w:type="spellStart"/>
+      <w:r>
+        <w:t>današnji</w:t>
+      </w:r>
+      <w:proofErr w:type="spellEnd"/>
+      <w:r>
+        <w:t xml:space="preserve"> set </w:t>
+      </w:r>
+      <w:proofErr w:type="spellStart"/>
+      <w:r>
+        <w:t>reči</w:t>
+      </w:r>
+      <w:proofErr w:type="spellEnd"/>
+      <w:r>
+        <w:t xml:space="preserve"> </w:t>
+      </w:r>
+      <w:proofErr w:type="spellStart"/>
+      <w:r>
+        <w:t>za</w:t>
+      </w:r>
+      <w:proofErr w:type="spellEnd"/>
+      <w:r>
+        <w:t xml:space="preserve"> </w:t>
+      </w:r>
+      <w:proofErr w:type="spellStart"/>
+      <w:r>
+        <w:t>igru</w:t>
+      </w:r>
+      <w:proofErr w:type="spellEnd"/>
+      <w:r>
+        <w:t>.</w:t>
       </w:r>
     </w:p>
     <w:p>
@@ -2333,11 +3035,21 @@
       </w:pPr>
       <w:bookmarkStart w:id="18" w:name="_Toc160478936"/>
       <w:bookmarkStart w:id="19" w:name="_Toc160733732"/>
-      <w:r>
-        <w:t>Tok događaja</w:t>
+      <w:proofErr w:type="spellStart"/>
+      <w:r>
+        <w:t>Tok</w:t>
+      </w:r>
+      <w:proofErr w:type="spellEnd"/>
+      <w:r>
+        <w:t xml:space="preserve"> </w:t>
+      </w:r>
+      <w:proofErr w:type="spellStart"/>
+      <w:r>
+        <w:t>događaja</w:t>
       </w:r>
       <w:bookmarkEnd w:id="18"/>
       <w:bookmarkEnd w:id="19"/>
+      <w:proofErr w:type="spellEnd"/>
     </w:p>
     <w:p>
       <w:pPr>
@@ -2350,7 +3062,19 @@
         <w:rPr>
           <w:lang w:val="sr-Latn-RS"/>
         </w:rPr>
-        <w:t>U ovom odeljku se opisuju glavni uspešni scenario (niz akcija) interakcije korisnika sa aplikacijom</w:t>
+        <w:t>U ovom odeljku se opisuj</w:t>
+      </w:r>
+      <w:r>
+        <w:rPr>
+          <w:lang w:val="sr-Latn-RS"/>
+        </w:rPr>
+        <w:t>e</w:t>
+      </w:r>
+      <w:r>
+        <w:rPr>
+          <w:lang w:val="sr-Latn-RS"/>
+        </w:rPr>
+        <w:t xml:space="preserve"> glavni uspešni scenario (niz akcija) interakcije korisnika sa aplikacijom</w:t>
       </w:r>
       <w:r>
         <w:rPr>
@@ -2358,22 +3082,76 @@
         </w:rPr>
         <w:t>.</w:t>
       </w:r>
-      <w:bookmarkStart w:id="20" w:name="_GoBack"/>
+    </w:p>
+    <w:p>
+      <w:pPr>
+        <w:pStyle w:val="PSIDoubleSubheading"/>
+      </w:pPr>
+      <w:bookmarkStart w:id="20" w:name="_Toc160733733"/>
+      <w:bookmarkStart w:id="21" w:name="_Toc160478938"/>
+      <w:r>
+        <w:rPr>
+          <w:u w:val="single"/>
+        </w:rPr>
+        <w:t xml:space="preserve">Administrator </w:t>
+      </w:r>
+      <w:proofErr w:type="spellStart"/>
+      <w:r>
+        <w:rPr>
+          <w:u w:val="single"/>
+        </w:rPr>
+        <w:t>uspešno</w:t>
+      </w:r>
+      <w:proofErr w:type="spellEnd"/>
+      <w:r>
+        <w:rPr>
+          <w:u w:val="single"/>
+        </w:rPr>
+        <w:t xml:space="preserve"> </w:t>
+      </w:r>
+      <w:proofErr w:type="spellStart"/>
+      <w:r>
+        <w:rPr>
+          <w:u w:val="single"/>
+        </w:rPr>
+        <w:t>briše</w:t>
+      </w:r>
+      <w:proofErr w:type="spellEnd"/>
+      <w:r>
+        <w:rPr>
+          <w:u w:val="single"/>
+        </w:rPr>
+        <w:t xml:space="preserve"> </w:t>
+      </w:r>
+      <w:proofErr w:type="spellStart"/>
+      <w:r>
+        <w:rPr>
+          <w:u w:val="single"/>
+        </w:rPr>
+        <w:t>korisnički</w:t>
+      </w:r>
+      <w:proofErr w:type="spellEnd"/>
+      <w:r>
+        <w:rPr>
+          <w:u w:val="single"/>
+        </w:rPr>
+        <w:t xml:space="preserve"> </w:t>
+      </w:r>
+      <w:proofErr w:type="spellStart"/>
+      <w:r>
+        <w:rPr>
+          <w:u w:val="single"/>
+        </w:rPr>
+        <w:t>kreiran</w:t>
+      </w:r>
+      <w:proofErr w:type="spellEnd"/>
+      <w:r>
+        <w:rPr>
+          <w:u w:val="single"/>
+        </w:rPr>
+        <w:t xml:space="preserve"> set</w:t>
+      </w:r>
       <w:bookmarkEnd w:id="20"/>
-    </w:p>
-    <w:p>
-      <w:pPr>
-        <w:pStyle w:val="PSIDoubleSubheading"/>
-      </w:pPr>
-      <w:bookmarkStart w:id="21" w:name="_Toc160733733"/>
-      <w:bookmarkStart w:id="22" w:name="_Toc160478938"/>
-      <w:r>
-        <w:rPr>
-          <w:u w:val="single"/>
-        </w:rPr>
-        <w:t>Administrator uspešno briše korisnički kreiran set</w:t>
-      </w:r>
-      <w:bookmarkEnd w:id="21"/>
     </w:p>
     <w:p>
       <w:pPr>
@@ -2390,7 +3168,19 @@
         <w:rPr>
           <w:lang w:val="sr-Latn-RS"/>
         </w:rPr>
-        <w:t>Iz liste set-ova, nakon inicijalno kreiranih, nalaze se korisnički kreirani setovi. Administrator klikom na jedan od njih ih bira</w:t>
+        <w:t>Iz liste set-ova, nakon inicijalno kreiranih, nalaze se korisnički kreirani setovi. Admini</w:t>
+      </w:r>
+      <w:r>
+        <w:rPr>
+          <w:lang w:val="sr-Latn-RS"/>
+        </w:rPr>
+        <w:t xml:space="preserve">strator klikom na jedan od njih </w:t>
+      </w:r>
+      <w:r>
+        <w:rPr>
+          <w:lang w:val="sr-Latn-RS"/>
+        </w:rPr>
+        <w:t>bira</w:t>
       </w:r>
       <w:r>
         <w:rPr>
@@ -2420,13 +3210,27 @@
         <w:rPr>
           <w:lang w:val="sr-Latn-RS"/>
         </w:rPr>
-        <w:t>Administrator pritiska dugme za cr</w:t>
-      </w:r>
-      <w:r>
-        <w:rPr>
-          <w:lang w:val="sr-Latn-RS"/>
-        </w:rPr>
-        <w:t>veno brisanje.</w:t>
+        <w:t xml:space="preserve">Administrator pritiska </w:t>
+      </w:r>
+      <w:r>
+        <w:rPr>
+          <w:lang w:val="sr-Latn-RS"/>
+        </w:rPr>
+        <w:t xml:space="preserve">crveno </w:t>
+      </w:r>
+      <w:bookmarkStart w:id="22" w:name="_GoBack"/>
+      <w:bookmarkEnd w:id="22"/>
+      <w:r>
+        <w:rPr>
+          <w:lang w:val="sr-Latn-RS"/>
+        </w:rPr>
+        <w:t xml:space="preserve">dugme za </w:t>
+      </w:r>
+      <w:r>
+        <w:rPr>
+          <w:lang w:val="sr-Latn-RS"/>
+        </w:rPr>
+        <w:t>brisanje.</w:t>
       </w:r>
     </w:p>
     <w:p>
@@ -2531,7 +3335,7 @@
         </w:rPr>
         <w:t>.</w:t>
       </w:r>
-      <w:bookmarkEnd w:id="22"/>
+      <w:bookmarkEnd w:id="21"/>
     </w:p>
     <w:p>
       <w:pPr>
@@ -2695,8 +3499,61 @@
       <w:pPr>
         <w:pStyle w:val="PSINormal"/>
       </w:pPr>
-      <w:r>
-        <w:t>Korisnici igraju sa ažuriranim aktivnim setom reči.</w:t>
+      <w:proofErr w:type="spellStart"/>
+      <w:r>
+        <w:t>Korisnici</w:t>
+      </w:r>
+      <w:proofErr w:type="spellEnd"/>
+      <w:r>
+        <w:t xml:space="preserve"> </w:t>
+      </w:r>
+      <w:proofErr w:type="spellStart"/>
+      <w:r>
+        <w:t>igraju</w:t>
+      </w:r>
+      <w:proofErr w:type="spellEnd"/>
+      <w:r>
+        <w:t xml:space="preserve"> </w:t>
+      </w:r>
+      <w:proofErr w:type="spellStart"/>
+      <w:r>
+        <w:t>sa</w:t>
+      </w:r>
+      <w:proofErr w:type="spellEnd"/>
+      <w:r>
+        <w:t xml:space="preserve"> </w:t>
+      </w:r>
+      <w:proofErr w:type="spellStart"/>
+      <w:r>
+        <w:t>ažuriranim</w:t>
+      </w:r>
+      <w:proofErr w:type="spellEnd"/>
+      <w:r>
+        <w:t xml:space="preserve"> </w:t>
+      </w:r>
+      <w:proofErr w:type="spellStart"/>
+      <w:r>
+        <w:t>aktivnim</w:t>
+      </w:r>
+      <w:proofErr w:type="spellEnd"/>
+      <w:r>
+        <w:t xml:space="preserve"> </w:t>
+      </w:r>
+      <w:proofErr w:type="spellStart"/>
+      <w:r>
+        <w:t>setom</w:t>
+      </w:r>
+      <w:proofErr w:type="spellEnd"/>
+      <w:r>
+        <w:t xml:space="preserve"> </w:t>
+      </w:r>
+      <w:proofErr w:type="spellStart"/>
+      <w:r>
+        <w:t>reči</w:t>
+      </w:r>
+      <w:proofErr w:type="spellEnd"/>
+      <w:r>
+        <w:t>.</w:t>
       </w:r>
     </w:p>
     <w:sectPr>
@@ -2772,7 +3629,7 @@
           <w:rPr>
             <w:noProof/>
           </w:rPr>
-          <w:t>- 2 -</w:t>
+          <w:t>- 4 -</w:t>
         </w:r>
         <w:r>
           <w:rPr>
@@ -4913,7 +5770,7 @@
 </file>
 
 <file path=customXml/itemProps1.xml><?xml version="1.0" encoding="utf-8"?>
-<ds:datastoreItem xmlns:ds="http://schemas.openxmlformats.org/officeDocument/2006/customXml" ds:itemID="{A3F2E3BE-C6CD-45FD-9D76-09088208B261}">
+<ds:datastoreItem xmlns:ds="http://schemas.openxmlformats.org/officeDocument/2006/customXml" ds:itemID="{414EB8FE-7FC0-4F12-901F-2BE57585EE13}">
   <ds:schemaRefs>
     <ds:schemaRef ds:uri="http://schemas.openxmlformats.org/officeDocument/2006/bibliography"/>
   </ds:schemaRefs>

</xml_diff>